<commit_message>
CV THE BEST ?
</commit_message>
<xml_diff>
--- a/assets/Or_Dassa-QA Engineer.docx
+++ b/assets/Or_Dassa-QA Engineer.docx
@@ -12,7 +12,7 @@
           <w:noProof/>
         </w:rPr>
         <w:drawing>
-          <wp:anchor distT="0" distB="0" distL="0" distR="0" simplePos="0" relativeHeight="251658240" behindDoc="1" locked="0" layoutInCell="1" allowOverlap="1">
+          <wp:anchor distT="0" distB="0" distL="0" distR="0" simplePos="0" relativeHeight="251658240" behindDoc="1" locked="0" layoutInCell="1" allowOverlap="1" wp14:anchorId="07C129D4" wp14:editId="186E5C4C">
             <wp:simplePos x="0" y="0"/>
             <wp:positionH relativeFrom="page">
               <wp:align>left</wp:align>
@@ -92,7 +92,7 @@
                 <w:noProof/>
               </w:rPr>
               <w:drawing>
-                <wp:inline distT="0" distB="0" distL="0" distR="0">
+                <wp:inline distT="0" distB="0" distL="0" distR="0" wp14:anchorId="5CD77E83" wp14:editId="521D5C8D">
                   <wp:extent cx="502920" cy="502920"/>
                   <wp:effectExtent l="0" t="0" r="0" b="0"/>
                   <wp:docPr id="2" name="Picture 2"/>
@@ -148,7 +148,7 @@
                 <w:noProof/>
               </w:rPr>
               <w:drawing>
-                <wp:inline distT="0" distB="0" distL="0" distR="0">
+                <wp:inline distT="0" distB="0" distL="0" distR="0" wp14:anchorId="4B747BD1" wp14:editId="4EBEDEA9">
                   <wp:extent cx="171450" cy="9525"/>
                   <wp:effectExtent l="0" t="0" r="0" b="0"/>
                   <wp:docPr id="3" name="Picture 3"/>
@@ -216,7 +216,13 @@
               <w:pStyle w:val="Sidebartext"/>
             </w:pPr>
             <w:r>
-              <w:t>Address: Ofira, Hadera, Israel</w:t>
+              <w:t>Address</w:t>
+            </w:r>
+            <w:r>
+              <w:t xml:space="preserve">: </w:t>
+            </w:r>
+            <w:r>
+              <w:t xml:space="preserve">Tel Aviv, Israel. </w:t>
             </w:r>
           </w:p>
           <w:p>
@@ -224,7 +230,13 @@
               <w:pStyle w:val="Sidebartext"/>
             </w:pPr>
             <w:r>
-              <w:t>Phone: 0545225389</w:t>
+              <w:t>Phone: 054</w:t>
+            </w:r>
+            <w:r>
+              <w:t>-</w:t>
+            </w:r>
+            <w:r>
+              <w:t>5225389</w:t>
             </w:r>
           </w:p>
           <w:p>
@@ -310,14 +322,12 @@
               <w:tblLook w:val="04A0" w:firstRow="1" w:lastRow="0" w:firstColumn="1" w:lastColumn="0" w:noHBand="0" w:noVBand="1"/>
             </w:tblPr>
             <w:tblGrid>
-              <w:gridCol w:w="2357"/>
-              <w:gridCol w:w="24"/>
+              <w:gridCol w:w="2381"/>
             </w:tblGrid>
             <w:tr>
               <w:tc>
                 <w:tcPr>
                   <w:tcW w:w="2381" w:type="dxa"/>
-                  <w:gridSpan w:val="2"/>
                 </w:tcPr>
                 <w:p>
                   <w:pPr>
@@ -326,63 +336,19 @@
                   <w:r>
                     <w:t>Hebrew</w:t>
                   </w:r>
+                  <w:r>
+                    <w:t xml:space="preserve"> </w:t>
+                  </w:r>
+                  <w:r>
+                    <w:t>– native</w:t>
+                  </w:r>
                 </w:p>
               </w:tc>
             </w:tr>
             <w:tr>
               <w:tc>
                 <w:tcPr>
-                  <w:tcW w:w="2357" w:type="dxa"/>
-                  <w:shd w:val="clear" w:color="auto" w:fill="FFFFFF"/>
-                </w:tcPr>
-                <w:p>
-                  <w:pPr>
-                    <w:pStyle w:val="SkillBar"/>
-                  </w:pPr>
-                  <w:r>
-                    <w:t xml:space="preserve"> </w:t>
-                  </w:r>
-                </w:p>
-              </w:tc>
-              <w:tc>
-                <w:tcPr>
-                  <w:tcW w:w="23" w:type="dxa"/>
-                  <w:shd w:val="clear" w:color="auto" w:fill="FFFFFF"/>
-                </w:tcPr>
-                <w:p>
-                  <w:pPr>
-                    <w:pStyle w:val="SkillBar"/>
-                  </w:pPr>
-                  <w:r>
-                    <w:t xml:space="preserve"> </w:t>
-                  </w:r>
-                </w:p>
-              </w:tc>
-            </w:tr>
-          </w:tbl>
-          <w:p>
-            <w:pPr>
-              <w:pStyle w:val="SkillSpacing"/>
-            </w:pPr>
-          </w:p>
-          <w:tbl>
-            <w:tblPr>
-              <w:tblW w:w="2381" w:type="dxa"/>
-              <w:tblCellMar>
-                <w:left w:w="0" w:type="dxa"/>
-                <w:right w:w="0" w:type="dxa"/>
-              </w:tblCellMar>
-              <w:tblLook w:val="04A0" w:firstRow="1" w:lastRow="0" w:firstColumn="1" w:lastColumn="0" w:noHBand="0" w:noVBand="1"/>
-            </w:tblPr>
-            <w:tblGrid>
-              <w:gridCol w:w="1881"/>
-              <w:gridCol w:w="500"/>
-            </w:tblGrid>
-            <w:tr>
-              <w:tc>
-                <w:tcPr>
                   <w:tcW w:w="2381" w:type="dxa"/>
-                  <w:gridSpan w:val="2"/>
                 </w:tcPr>
                 <w:p>
                   <w:pPr>
@@ -391,45 +357,16 @@
                   <w:r>
                     <w:t>English</w:t>
                   </w:r>
-                </w:p>
-              </w:tc>
-            </w:tr>
-            <w:tr>
-              <w:tc>
-                <w:tcPr>
-                  <w:tcW w:w="1881" w:type="dxa"/>
-                  <w:shd w:val="clear" w:color="auto" w:fill="FFFFFF"/>
-                </w:tcPr>
-                <w:p>
-                  <w:pPr>
-                    <w:pStyle w:val="SkillBar"/>
-                  </w:pPr>
                   <w:r>
                     <w:t xml:space="preserve"> </w:t>
                   </w:r>
-                </w:p>
-              </w:tc>
-              <w:tc>
-                <w:tcPr>
-                  <w:tcW w:w="500" w:type="dxa"/>
-                  <w:shd w:val="clear" w:color="auto" w:fill="43698F"/>
-                </w:tcPr>
-                <w:p>
-                  <w:pPr>
-                    <w:pStyle w:val="SkillBar"/>
-                  </w:pPr>
                   <w:r>
-                    <w:t xml:space="preserve"> </w:t>
+                    <w:t>– fluent</w:t>
                   </w:r>
                 </w:p>
               </w:tc>
             </w:tr>
           </w:tbl>
-          <w:p>
-            <w:pPr>
-              <w:pStyle w:val="SkillSpacing"/>
-            </w:pPr>
-          </w:p>
           <w:p>
             <w:pPr>
               <w:pStyle w:val="SidebarSectionsSpacing"/>
@@ -876,10 +813,7 @@
               <w:t>and enthusiastic self-learner. Looking for a challenging QA position that will excel my skills, in which I can make an impact, including a good social environment and cutting-edge</w:t>
             </w:r>
             <w:r>
-              <w:t xml:space="preserve"> </w:t>
-            </w:r>
-            <w:r>
-              <w:t>technologies.</w:t>
+              <w:t xml:space="preserve"> technologies.</w:t>
             </w:r>
           </w:p>
           <w:p>
@@ -896,7 +830,13 @@
               <w:rPr>
                 <w:color w:val="4472C4" w:themeColor="accent1"/>
               </w:rPr>
-              <w:t>Platforms &amp; Software</w:t>
+              <w:t>Platf</w:t>
+            </w:r>
+            <w:r>
+              <w:rPr>
+                <w:color w:val="4472C4" w:themeColor="accent1"/>
+              </w:rPr>
+              <w:t>orms &amp; Software</w:t>
             </w:r>
           </w:p>
           <w:p>
@@ -1110,7 +1050,10 @@
               <w:t>Microsoft software</w:t>
             </w:r>
             <w:r>
-              <w:t>: Word, Excel, Outlook, PowerPoint.</w:t>
+              <w:t>: Word, Excel, Outlook,</w:t>
+            </w:r>
+            <w:r>
+              <w:t xml:space="preserve"> PowerPoint.</w:t>
             </w:r>
           </w:p>
           <w:p>
@@ -1239,7 +1182,10 @@
               <w:pStyle w:val="Heading2"/>
             </w:pPr>
             <w:r>
-              <w:t xml:space="preserve"> Manager &amp; Owner- at OR DESIGN IMPORT, Tel Aviv</w:t>
+              <w:t xml:space="preserve"> Manager </w:t>
+            </w:r>
+            <w:r>
+              <w:t>at OR DESIGN IMPORT, Tel Aviv</w:t>
             </w:r>
           </w:p>
           <w:p>
@@ -1260,7 +1206,19 @@
               <w:spacing w:line="264" w:lineRule="auto"/>
             </w:pPr>
             <w:r>
-              <w:t>Bought the distribution rights for the import line from retired owner.</w:t>
+              <w:t xml:space="preserve">Team </w:t>
+            </w:r>
+            <w:r>
+              <w:t>leader</w:t>
+            </w:r>
+            <w:r>
+              <w:t xml:space="preserve"> of 4- people </w:t>
+            </w:r>
+            <w:r>
+              <w:t xml:space="preserve">marketing </w:t>
+            </w:r>
+            <w:r>
+              <w:t>team.</w:t>
             </w:r>
           </w:p>
           <w:p>
@@ -1273,7 +1231,10 @@
               <w:spacing w:line="264" w:lineRule="auto"/>
             </w:pPr>
             <w:r>
-              <w:t>Establishment of delivery service.</w:t>
+              <w:t xml:space="preserve">Manager </w:t>
+            </w:r>
+            <w:r>
+              <w:t>of delivery service.</w:t>
             </w:r>
           </w:p>
           <w:p>
@@ -1286,7 +1247,10 @@
               <w:spacing w:line="264" w:lineRule="auto"/>
             </w:pPr>
             <w:r>
-              <w:t>Manager of Wholesale distribution line to 50 stores in Israel.</w:t>
+              <w:t>Manager of Wholesale distribution line</w:t>
+            </w:r>
+            <w:r>
+              <w:t>.</w:t>
             </w:r>
           </w:p>
           <w:p>
@@ -1307,13 +1271,19 @@
               <w:pStyle w:val="Heading2"/>
             </w:pPr>
             <w:r>
-              <w:t>Internet Sales Manager</w:t>
-            </w:r>
-            <w:r>
-              <w:t xml:space="preserve"> at </w:t>
-            </w:r>
-            <w:r>
-              <w:t>G-Spot, Tel Aviv</w:t>
+              <w:t>Internet Sales</w:t>
+            </w:r>
+            <w:r>
+              <w:t xml:space="preserve">man </w:t>
+            </w:r>
+            <w:r>
+              <w:t xml:space="preserve">at </w:t>
+            </w:r>
+            <w:r>
+              <w:t>G-Spot, Te</w:t>
+            </w:r>
+            <w:r>
+              <w:t>l Aviv</w:t>
             </w:r>
           </w:p>
           <w:p>
@@ -1360,7 +1330,50 @@
               <w:spacing w:line="264" w:lineRule="auto"/>
             </w:pPr>
             <w:r>
-              <w:t>Responsible for distribution of online products to external delivery services.</w:t>
+              <w:t>O</w:t>
+            </w:r>
+            <w:r>
+              <w:t>nline</w:t>
+            </w:r>
+            <w:r>
+              <w:t xml:space="preserve"> promotion &amp; marketing</w:t>
+            </w:r>
+            <w:r>
+              <w:t xml:space="preserve"> team</w:t>
+            </w:r>
+            <w:r>
+              <w:t xml:space="preserve"> member</w:t>
+            </w:r>
+            <w:r>
+              <w:t>. </w:t>
+            </w:r>
+          </w:p>
+          <w:p>
+            <w:pPr>
+              <w:pStyle w:val="Heading2"/>
+            </w:pPr>
+            <w:r>
+              <w:t>C</w:t>
+            </w:r>
+            <w:r>
+              <w:t>omb</w:t>
+            </w:r>
+            <w:r>
+              <w:t>at Medic</w:t>
+            </w:r>
+            <w:r>
+              <w:t xml:space="preserve">, </w:t>
+            </w:r>
+            <w:r>
+              <w:t>Combat Engineering Corps, IDF</w:t>
+            </w:r>
+          </w:p>
+          <w:p>
+            <w:pPr>
+              <w:pStyle w:val="Date"/>
+            </w:pPr>
+            <w:r>
+              <w:t>2016 — 2018</w:t>
             </w:r>
           </w:p>
           <w:p>
@@ -1373,7 +1386,7 @@
               <w:spacing w:line="264" w:lineRule="auto"/>
             </w:pPr>
             <w:r>
-              <w:t>Responsible for online promotion &amp; marketing. </w:t>
+              <w:t>Combat soldier at the Combat Engineering Corps.</w:t>
             </w:r>
           </w:p>
           <w:p>
@@ -1386,47 +1399,18 @@
               <w:spacing w:line="264" w:lineRule="auto"/>
             </w:pPr>
             <w:r>
-              <w:t>Manager up to 4 people team. </w:t>
-            </w:r>
-          </w:p>
-          <w:p>
-            <w:pPr>
-              <w:pStyle w:val="Heading2"/>
-            </w:pPr>
-            <w:r>
-              <w:t>Combat Medic</w:t>
-            </w:r>
-            <w:r>
-              <w:t xml:space="preserve">, </w:t>
-            </w:r>
-            <w:r>
-              <w:t>Combat Engineering Corps, IDF</w:t>
-            </w:r>
-          </w:p>
-          <w:p>
-            <w:pPr>
-              <w:pStyle w:val="Date"/>
-            </w:pPr>
-            <w:r>
-              <w:t>2016 — 2018</w:t>
-            </w:r>
-          </w:p>
-          <w:p>
-            <w:pPr>
-              <w:ind w:left="220"/>
-            </w:pPr>
-            <w:r>
-              <w:t>Combat soldier at the Combat Engineering Corps.</w:t>
-            </w:r>
-            <w:r>
-              <w:t xml:space="preserve"> </w:t>
-            </w:r>
-            <w:r>
               <w:t>Training in special medic role- Preventive Medical Specialist (08).</w:t>
             </w:r>
-            <w:r>
-              <w:t xml:space="preserve"> </w:t>
-            </w:r>
+          </w:p>
+          <w:p>
+            <w:pPr>
+              <w:pStyle w:val="ListParagraph"/>
+              <w:numPr>
+                <w:ilvl w:val="0"/>
+                <w:numId w:val="19"/>
+              </w:numPr>
+              <w:spacing w:line="264" w:lineRule="auto"/>
+            </w:pPr>
             <w:r>
               <w:t>Responsible for checking the health integrity of the base, prevention and</w:t>
             </w:r>
@@ -1454,7 +1438,13 @@
               <w:rPr>
                 <w:color w:val="4472C4" w:themeColor="accent1"/>
               </w:rPr>
-              <w:t>Education</w:t>
+              <w:t>E</w:t>
+            </w:r>
+            <w:r>
+              <w:rPr>
+                <w:color w:val="4472C4" w:themeColor="accent1"/>
+              </w:rPr>
+              <w:t>ducation</w:t>
             </w:r>
           </w:p>
           <w:p>
@@ -1543,7 +1533,14 @@
                 <w:b/>
                 <w:bCs/>
               </w:rPr>
-              <w:t>(Chrome, Firefox, Edge).</w:t>
+              <w:t>(Chrome</w:t>
+            </w:r>
+            <w:r>
+              <w:rPr>
+                <w:b/>
+                <w:bCs/>
+              </w:rPr>
+              <w:t>, Firefox, Edge).</w:t>
             </w:r>
           </w:p>
           <w:p>
@@ -1648,6 +1645,12 @@
               <w:t xml:space="preserve">Experience with </w:t>
             </w:r>
             <w:r>
+              <w:t>high leve</w:t>
+            </w:r>
+            <w:r>
+              <w:t xml:space="preserve">l </w:t>
+            </w:r>
+            <w:r>
               <w:rPr>
                 <w:b/>
                 <w:bCs/>
@@ -1655,18 +1658,48 @@
               <w:t>SQL</w:t>
             </w:r>
             <w:r>
-              <w:t>. (</w:t>
-            </w:r>
-            <w:r>
+              <w:t>. </w:t>
+            </w:r>
+          </w:p>
+        </w:tc>
+      </w:tr>
+      <w:tr>
+        <w:tc>
+          <w:tcPr>
+            <w:tcW w:w="3231" w:type="dxa"/>
+            <w:tcMar>
+              <w:top w:w="0" w:type="dxa"/>
+              <w:left w:w="0" w:type="dxa"/>
+              <w:bottom w:w="0" w:type="dxa"/>
+              <w:right w:w="1133" w:type="dxa"/>
+            </w:tcMar>
+          </w:tcPr>
+          <w:p>
+            <w:pPr>
+              <w:pStyle w:val="Avatarcontainer"/>
               <w:rPr>
-                <w:b/>
-                <w:bCs/>
+                <w:noProof/>
               </w:rPr>
-              <w:t>Join</w:t>
-            </w:r>
-            <w:r>
-              <w:t xml:space="preserve"> level). </w:t>
-            </w:r>
+            </w:pPr>
+          </w:p>
+        </w:tc>
+        <w:tc>
+          <w:tcPr>
+            <w:tcW w:w="7880" w:type="dxa"/>
+            <w:tcMar>
+              <w:top w:w="0" w:type="dxa"/>
+              <w:left w:w="198" w:type="dxa"/>
+              <w:bottom w:w="0" w:type="dxa"/>
+              <w:right w:w="793" w:type="dxa"/>
+            </w:tcMar>
+          </w:tcPr>
+          <w:p>
+            <w:pPr>
+              <w:pStyle w:val="Heading1"/>
+              <w:rPr>
+                <w:color w:val="4472C4" w:themeColor="accent1"/>
+              </w:rPr>
+            </w:pPr>
           </w:p>
         </w:tc>
       </w:tr>
@@ -1753,7 +1786,7 @@
         <w:noProof/>
       </w:rPr>
       <w:drawing>
-        <wp:anchor distT="0" distB="0" distL="0" distR="0" simplePos="0" relativeHeight="10763250" behindDoc="1" locked="0" layoutInCell="1" allowOverlap="1">
+        <wp:anchor distT="0" distB="0" distL="0" distR="0" simplePos="0" relativeHeight="10763250" behindDoc="1" locked="0" layoutInCell="1" allowOverlap="1" wp14:anchorId="6BF99BC6" wp14:editId="61D9FC8E">
           <wp:simplePos x="0" y="0"/>
           <wp:positionH relativeFrom="page">
             <wp:align>left</wp:align>
@@ -2487,6 +2520,119 @@
     </w:lvl>
   </w:abstractNum>
   <w:abstractNum w:abstractNumId="10" w15:restartNumberingAfterBreak="0">
+    <w:nsid w:val="33421B0B"/>
+    <w:multiLevelType w:val="hybridMultilevel"/>
+    <w:tmpl w:val="4EA22FDC"/>
+    <w:lvl w:ilvl="0" w:tplc="04090001">
+      <w:start w:val="1"/>
+      <w:numFmt w:val="bullet"/>
+      <w:lvlText w:val=""/>
+      <w:lvlJc w:val="left"/>
+      <w:pPr>
+        <w:ind w:left="940" w:hanging="360"/>
+      </w:pPr>
+      <w:rPr>
+        <w:rFonts w:ascii="Symbol" w:hAnsi="Symbol" w:hint="default"/>
+      </w:rPr>
+    </w:lvl>
+    <w:lvl w:ilvl="1" w:tplc="04090003" w:tentative="1">
+      <w:start w:val="1"/>
+      <w:numFmt w:val="bullet"/>
+      <w:lvlText w:val="o"/>
+      <w:lvlJc w:val="left"/>
+      <w:pPr>
+        <w:ind w:left="1660" w:hanging="360"/>
+      </w:pPr>
+      <w:rPr>
+        <w:rFonts w:ascii="Courier New" w:hAnsi="Courier New" w:cs="Courier New" w:hint="default"/>
+      </w:rPr>
+    </w:lvl>
+    <w:lvl w:ilvl="2" w:tplc="04090005" w:tentative="1">
+      <w:start w:val="1"/>
+      <w:numFmt w:val="bullet"/>
+      <w:lvlText w:val=""/>
+      <w:lvlJc w:val="left"/>
+      <w:pPr>
+        <w:ind w:left="2380" w:hanging="360"/>
+      </w:pPr>
+      <w:rPr>
+        <w:rFonts w:ascii="Wingdings" w:hAnsi="Wingdings" w:hint="default"/>
+      </w:rPr>
+    </w:lvl>
+    <w:lvl w:ilvl="3" w:tplc="04090001" w:tentative="1">
+      <w:start w:val="1"/>
+      <w:numFmt w:val="bullet"/>
+      <w:lvlText w:val=""/>
+      <w:lvlJc w:val="left"/>
+      <w:pPr>
+        <w:ind w:left="3100" w:hanging="360"/>
+      </w:pPr>
+      <w:rPr>
+        <w:rFonts w:ascii="Symbol" w:hAnsi="Symbol" w:hint="default"/>
+      </w:rPr>
+    </w:lvl>
+    <w:lvl w:ilvl="4" w:tplc="04090003" w:tentative="1">
+      <w:start w:val="1"/>
+      <w:numFmt w:val="bullet"/>
+      <w:lvlText w:val="o"/>
+      <w:lvlJc w:val="left"/>
+      <w:pPr>
+        <w:ind w:left="3820" w:hanging="360"/>
+      </w:pPr>
+      <w:rPr>
+        <w:rFonts w:ascii="Courier New" w:hAnsi="Courier New" w:cs="Courier New" w:hint="default"/>
+      </w:rPr>
+    </w:lvl>
+    <w:lvl w:ilvl="5" w:tplc="04090005" w:tentative="1">
+      <w:start w:val="1"/>
+      <w:numFmt w:val="bullet"/>
+      <w:lvlText w:val=""/>
+      <w:lvlJc w:val="left"/>
+      <w:pPr>
+        <w:ind w:left="4540" w:hanging="360"/>
+      </w:pPr>
+      <w:rPr>
+        <w:rFonts w:ascii="Wingdings" w:hAnsi="Wingdings" w:hint="default"/>
+      </w:rPr>
+    </w:lvl>
+    <w:lvl w:ilvl="6" w:tplc="04090001" w:tentative="1">
+      <w:start w:val="1"/>
+      <w:numFmt w:val="bullet"/>
+      <w:lvlText w:val=""/>
+      <w:lvlJc w:val="left"/>
+      <w:pPr>
+        <w:ind w:left="5260" w:hanging="360"/>
+      </w:pPr>
+      <w:rPr>
+        <w:rFonts w:ascii="Symbol" w:hAnsi="Symbol" w:hint="default"/>
+      </w:rPr>
+    </w:lvl>
+    <w:lvl w:ilvl="7" w:tplc="04090003" w:tentative="1">
+      <w:start w:val="1"/>
+      <w:numFmt w:val="bullet"/>
+      <w:lvlText w:val="o"/>
+      <w:lvlJc w:val="left"/>
+      <w:pPr>
+        <w:ind w:left="5980" w:hanging="360"/>
+      </w:pPr>
+      <w:rPr>
+        <w:rFonts w:ascii="Courier New" w:hAnsi="Courier New" w:cs="Courier New" w:hint="default"/>
+      </w:rPr>
+    </w:lvl>
+    <w:lvl w:ilvl="8" w:tplc="04090005" w:tentative="1">
+      <w:start w:val="1"/>
+      <w:numFmt w:val="bullet"/>
+      <w:lvlText w:val=""/>
+      <w:lvlJc w:val="left"/>
+      <w:pPr>
+        <w:ind w:left="6700" w:hanging="360"/>
+      </w:pPr>
+      <w:rPr>
+        <w:rFonts w:ascii="Wingdings" w:hAnsi="Wingdings" w:hint="default"/>
+      </w:rPr>
+    </w:lvl>
+  </w:abstractNum>
+  <w:abstractNum w:abstractNumId="11" w15:restartNumberingAfterBreak="0">
     <w:nsid w:val="373C2921"/>
     <w:multiLevelType w:val="hybridMultilevel"/>
     <w:tmpl w:val="22DCD30C"/>
@@ -2554,7 +2700,7 @@
       <w:lvlJc w:val="left"/>
     </w:lvl>
   </w:abstractNum>
-  <w:abstractNum w:abstractNumId="11" w15:restartNumberingAfterBreak="0">
+  <w:abstractNum w:abstractNumId="12" w15:restartNumberingAfterBreak="0">
     <w:nsid w:val="3AA102CC"/>
     <w:multiLevelType w:val="hybridMultilevel"/>
     <w:tmpl w:val="DEE6984A"/>
@@ -2622,7 +2768,7 @@
       <w:lvlJc w:val="left"/>
     </w:lvl>
   </w:abstractNum>
-  <w:abstractNum w:abstractNumId="12" w15:restartNumberingAfterBreak="0">
+  <w:abstractNum w:abstractNumId="13" w15:restartNumberingAfterBreak="0">
     <w:nsid w:val="434618D2"/>
     <w:multiLevelType w:val="hybridMultilevel"/>
     <w:tmpl w:val="D2800968"/>
@@ -2690,7 +2836,7 @@
       <w:lvlJc w:val="left"/>
     </w:lvl>
   </w:abstractNum>
-  <w:abstractNum w:abstractNumId="13" w15:restartNumberingAfterBreak="0">
+  <w:abstractNum w:abstractNumId="14" w15:restartNumberingAfterBreak="0">
     <w:nsid w:val="434A26A0"/>
     <w:multiLevelType w:val="hybridMultilevel"/>
     <w:tmpl w:val="DF649606"/>
@@ -2758,7 +2904,7 @@
       <w:lvlJc w:val="left"/>
     </w:lvl>
   </w:abstractNum>
-  <w:abstractNum w:abstractNumId="14" w15:restartNumberingAfterBreak="0">
+  <w:abstractNum w:abstractNumId="15" w15:restartNumberingAfterBreak="0">
     <w:nsid w:val="4373468B"/>
     <w:multiLevelType w:val="hybridMultilevel"/>
     <w:tmpl w:val="2722C12E"/>
@@ -2826,7 +2972,7 @@
       <w:lvlJc w:val="left"/>
     </w:lvl>
   </w:abstractNum>
-  <w:abstractNum w:abstractNumId="15" w15:restartNumberingAfterBreak="0">
+  <w:abstractNum w:abstractNumId="16" w15:restartNumberingAfterBreak="0">
     <w:nsid w:val="44412BB5"/>
     <w:multiLevelType w:val="hybridMultilevel"/>
     <w:tmpl w:val="08703130"/>
@@ -2894,7 +3040,7 @@
       <w:lvlJc w:val="left"/>
     </w:lvl>
   </w:abstractNum>
-  <w:abstractNum w:abstractNumId="16" w15:restartNumberingAfterBreak="0">
+  <w:abstractNum w:abstractNumId="17" w15:restartNumberingAfterBreak="0">
     <w:nsid w:val="4931121B"/>
     <w:multiLevelType w:val="hybridMultilevel"/>
     <w:tmpl w:val="8B6E7E8A"/>
@@ -2962,7 +3108,7 @@
       <w:lvlJc w:val="left"/>
     </w:lvl>
   </w:abstractNum>
-  <w:abstractNum w:abstractNumId="17" w15:restartNumberingAfterBreak="0">
+  <w:abstractNum w:abstractNumId="18" w15:restartNumberingAfterBreak="0">
     <w:nsid w:val="49F464E5"/>
     <w:multiLevelType w:val="hybridMultilevel"/>
     <w:tmpl w:val="E59C4552"/>
@@ -3030,7 +3176,7 @@
       <w:lvlJc w:val="left"/>
     </w:lvl>
   </w:abstractNum>
-  <w:abstractNum w:abstractNumId="18" w15:restartNumberingAfterBreak="0">
+  <w:abstractNum w:abstractNumId="19" w15:restartNumberingAfterBreak="0">
     <w:nsid w:val="4B1657D9"/>
     <w:multiLevelType w:val="hybridMultilevel"/>
     <w:tmpl w:val="F432AAFE"/>
@@ -3098,7 +3244,7 @@
       <w:lvlJc w:val="left"/>
     </w:lvl>
   </w:abstractNum>
-  <w:abstractNum w:abstractNumId="19" w15:restartNumberingAfterBreak="0">
+  <w:abstractNum w:abstractNumId="20" w15:restartNumberingAfterBreak="0">
     <w:nsid w:val="4E107E02"/>
     <w:multiLevelType w:val="hybridMultilevel"/>
     <w:tmpl w:val="C9041D8A"/>
@@ -3184,7 +3330,7 @@
       </w:pPr>
     </w:lvl>
   </w:abstractNum>
-  <w:abstractNum w:abstractNumId="20" w15:restartNumberingAfterBreak="0">
+  <w:abstractNum w:abstractNumId="21" w15:restartNumberingAfterBreak="0">
     <w:nsid w:val="50E05631"/>
     <w:multiLevelType w:val="hybridMultilevel"/>
     <w:tmpl w:val="BA0874A8"/>
@@ -3252,7 +3398,7 @@
       <w:lvlJc w:val="left"/>
     </w:lvl>
   </w:abstractNum>
-  <w:abstractNum w:abstractNumId="21" w15:restartNumberingAfterBreak="0">
+  <w:abstractNum w:abstractNumId="22" w15:restartNumberingAfterBreak="0">
     <w:nsid w:val="538317E8"/>
     <w:multiLevelType w:val="hybridMultilevel"/>
     <w:tmpl w:val="BA18AC46"/>
@@ -3320,7 +3466,7 @@
       <w:lvlJc w:val="left"/>
     </w:lvl>
   </w:abstractNum>
-  <w:abstractNum w:abstractNumId="22" w15:restartNumberingAfterBreak="0">
+  <w:abstractNum w:abstractNumId="23" w15:restartNumberingAfterBreak="0">
     <w:nsid w:val="5525446B"/>
     <w:multiLevelType w:val="hybridMultilevel"/>
     <w:tmpl w:val="1BBED17C"/>
@@ -3388,7 +3534,7 @@
       <w:lvlJc w:val="left"/>
     </w:lvl>
   </w:abstractNum>
-  <w:abstractNum w:abstractNumId="23" w15:restartNumberingAfterBreak="0">
+  <w:abstractNum w:abstractNumId="24" w15:restartNumberingAfterBreak="0">
     <w:nsid w:val="55707613"/>
     <w:multiLevelType w:val="hybridMultilevel"/>
     <w:tmpl w:val="05F4D7E6"/>
@@ -3456,7 +3602,7 @@
       <w:lvlJc w:val="left"/>
     </w:lvl>
   </w:abstractNum>
-  <w:abstractNum w:abstractNumId="24" w15:restartNumberingAfterBreak="0">
+  <w:abstractNum w:abstractNumId="25" w15:restartNumberingAfterBreak="0">
     <w:nsid w:val="565C5E19"/>
     <w:multiLevelType w:val="hybridMultilevel"/>
     <w:tmpl w:val="5BB47ECE"/>
@@ -3524,7 +3670,7 @@
       <w:lvlJc w:val="left"/>
     </w:lvl>
   </w:abstractNum>
-  <w:abstractNum w:abstractNumId="25" w15:restartNumberingAfterBreak="0">
+  <w:abstractNum w:abstractNumId="26" w15:restartNumberingAfterBreak="0">
     <w:nsid w:val="5683383C"/>
     <w:multiLevelType w:val="hybridMultilevel"/>
     <w:tmpl w:val="39921A26"/>
@@ -3592,7 +3738,7 @@
       <w:lvlJc w:val="left"/>
     </w:lvl>
   </w:abstractNum>
-  <w:abstractNum w:abstractNumId="26" w15:restartNumberingAfterBreak="0">
+  <w:abstractNum w:abstractNumId="27" w15:restartNumberingAfterBreak="0">
     <w:nsid w:val="59182983"/>
     <w:multiLevelType w:val="hybridMultilevel"/>
     <w:tmpl w:val="7B1E8F44"/>
@@ -3660,7 +3806,7 @@
       <w:lvlJc w:val="left"/>
     </w:lvl>
   </w:abstractNum>
-  <w:abstractNum w:abstractNumId="27" w15:restartNumberingAfterBreak="0">
+  <w:abstractNum w:abstractNumId="28" w15:restartNumberingAfterBreak="0">
     <w:nsid w:val="5E675A10"/>
     <w:multiLevelType w:val="hybridMultilevel"/>
     <w:tmpl w:val="E5CA2F94"/>
@@ -3728,7 +3874,7 @@
       <w:lvlJc w:val="left"/>
     </w:lvl>
   </w:abstractNum>
-  <w:abstractNum w:abstractNumId="28" w15:restartNumberingAfterBreak="0">
+  <w:abstractNum w:abstractNumId="29" w15:restartNumberingAfterBreak="0">
     <w:nsid w:val="65386E5A"/>
     <w:multiLevelType w:val="hybridMultilevel"/>
     <w:tmpl w:val="94AC2A14"/>
@@ -3796,7 +3942,7 @@
       <w:lvlJc w:val="left"/>
     </w:lvl>
   </w:abstractNum>
-  <w:abstractNum w:abstractNumId="29" w15:restartNumberingAfterBreak="0">
+  <w:abstractNum w:abstractNumId="30" w15:restartNumberingAfterBreak="0">
     <w:nsid w:val="698C63D9"/>
     <w:multiLevelType w:val="hybridMultilevel"/>
     <w:tmpl w:val="7430AFCC"/>
@@ -3864,7 +4010,7 @@
       <w:lvlJc w:val="left"/>
     </w:lvl>
   </w:abstractNum>
-  <w:abstractNum w:abstractNumId="30" w15:restartNumberingAfterBreak="0">
+  <w:abstractNum w:abstractNumId="31" w15:restartNumberingAfterBreak="0">
     <w:nsid w:val="69C44243"/>
     <w:multiLevelType w:val="hybridMultilevel"/>
     <w:tmpl w:val="AFA02934"/>
@@ -3932,7 +4078,7 @@
       <w:lvlJc w:val="left"/>
     </w:lvl>
   </w:abstractNum>
-  <w:abstractNum w:abstractNumId="31" w15:restartNumberingAfterBreak="0">
+  <w:abstractNum w:abstractNumId="32" w15:restartNumberingAfterBreak="0">
     <w:nsid w:val="6CBF17C1"/>
     <w:multiLevelType w:val="hybridMultilevel"/>
     <w:tmpl w:val="E506A2B4"/>
@@ -4000,7 +4146,7 @@
       <w:lvlJc w:val="left"/>
     </w:lvl>
   </w:abstractNum>
-  <w:abstractNum w:abstractNumId="32" w15:restartNumberingAfterBreak="0">
+  <w:abstractNum w:abstractNumId="33" w15:restartNumberingAfterBreak="0">
     <w:nsid w:val="6D8E3880"/>
     <w:multiLevelType w:val="hybridMultilevel"/>
     <w:tmpl w:val="9FE0F748"/>
@@ -4068,7 +4214,7 @@
       <w:lvlJc w:val="left"/>
     </w:lvl>
   </w:abstractNum>
-  <w:abstractNum w:abstractNumId="33" w15:restartNumberingAfterBreak="0">
+  <w:abstractNum w:abstractNumId="34" w15:restartNumberingAfterBreak="0">
     <w:nsid w:val="786E5C22"/>
     <w:multiLevelType w:val="hybridMultilevel"/>
     <w:tmpl w:val="8D100EDE"/>
@@ -4137,19 +4283,19 @@
     </w:lvl>
   </w:abstractNum>
   <w:num w:numId="1" w16cid:durableId="271517469">
-    <w:abstractNumId w:val="19"/>
+    <w:abstractNumId w:val="20"/>
   </w:num>
   <w:num w:numId="2" w16cid:durableId="1559517496">
-    <w:abstractNumId w:val="14"/>
+    <w:abstractNumId w:val="15"/>
   </w:num>
   <w:num w:numId="3" w16cid:durableId="423035837">
-    <w:abstractNumId w:val="31"/>
+    <w:abstractNumId w:val="32"/>
   </w:num>
   <w:num w:numId="4" w16cid:durableId="504637525">
-    <w:abstractNumId w:val="27"/>
+    <w:abstractNumId w:val="28"/>
   </w:num>
   <w:num w:numId="5" w16cid:durableId="2059014889">
-    <w:abstractNumId w:val="13"/>
+    <w:abstractNumId w:val="14"/>
   </w:num>
   <w:num w:numId="6" w16cid:durableId="207954691">
     <w:abstractNumId w:val="8"/>
@@ -4161,19 +4307,19 @@
     <w:abstractNumId w:val="6"/>
   </w:num>
   <w:num w:numId="9" w16cid:durableId="915357498">
-    <w:abstractNumId w:val="30"/>
+    <w:abstractNumId w:val="31"/>
   </w:num>
   <w:num w:numId="10" w16cid:durableId="1526404674">
     <w:abstractNumId w:val="0"/>
   </w:num>
   <w:num w:numId="11" w16cid:durableId="798456256">
-    <w:abstractNumId w:val="17"/>
+    <w:abstractNumId w:val="18"/>
   </w:num>
   <w:num w:numId="12" w16cid:durableId="592973823">
-    <w:abstractNumId w:val="21"/>
+    <w:abstractNumId w:val="22"/>
   </w:num>
   <w:num w:numId="13" w16cid:durableId="1766069302">
-    <w:abstractNumId w:val="25"/>
+    <w:abstractNumId w:val="26"/>
   </w:num>
   <w:num w:numId="14" w16cid:durableId="1277562993">
     <w:abstractNumId w:val="3"/>
@@ -4182,61 +4328,64 @@
     <w:abstractNumId w:val="2"/>
   </w:num>
   <w:num w:numId="16" w16cid:durableId="947853356">
+    <w:abstractNumId w:val="17"/>
+  </w:num>
+  <w:num w:numId="17" w16cid:durableId="890728967">
+    <w:abstractNumId w:val="21"/>
+  </w:num>
+  <w:num w:numId="18" w16cid:durableId="1318459145">
     <w:abstractNumId w:val="16"/>
   </w:num>
-  <w:num w:numId="17" w16cid:durableId="890728967">
-    <w:abstractNumId w:val="20"/>
-  </w:num>
-  <w:num w:numId="18" w16cid:durableId="1318459145">
-    <w:abstractNumId w:val="15"/>
-  </w:num>
   <w:num w:numId="19" w16cid:durableId="1728067432">
-    <w:abstractNumId w:val="24"/>
+    <w:abstractNumId w:val="25"/>
   </w:num>
   <w:num w:numId="20" w16cid:durableId="1332875354">
-    <w:abstractNumId w:val="18"/>
+    <w:abstractNumId w:val="19"/>
   </w:num>
   <w:num w:numId="21" w16cid:durableId="1528173621">
-    <w:abstractNumId w:val="26"/>
+    <w:abstractNumId w:val="27"/>
   </w:num>
   <w:num w:numId="22" w16cid:durableId="1565146101">
     <w:abstractNumId w:val="5"/>
   </w:num>
   <w:num w:numId="23" w16cid:durableId="60176178">
-    <w:abstractNumId w:val="28"/>
+    <w:abstractNumId w:val="29"/>
   </w:num>
   <w:num w:numId="24" w16cid:durableId="166870757">
-    <w:abstractNumId w:val="29"/>
+    <w:abstractNumId w:val="30"/>
   </w:num>
   <w:num w:numId="25" w16cid:durableId="549658642">
-    <w:abstractNumId w:val="11"/>
+    <w:abstractNumId w:val="12"/>
   </w:num>
   <w:num w:numId="26" w16cid:durableId="644430374">
     <w:abstractNumId w:val="9"/>
   </w:num>
   <w:num w:numId="27" w16cid:durableId="951476909">
-    <w:abstractNumId w:val="12"/>
+    <w:abstractNumId w:val="13"/>
   </w:num>
   <w:num w:numId="28" w16cid:durableId="358550907">
-    <w:abstractNumId w:val="23"/>
+    <w:abstractNumId w:val="24"/>
   </w:num>
   <w:num w:numId="29" w16cid:durableId="1368794904">
-    <w:abstractNumId w:val="33"/>
+    <w:abstractNumId w:val="34"/>
   </w:num>
   <w:num w:numId="30" w16cid:durableId="946274569">
     <w:abstractNumId w:val="7"/>
   </w:num>
   <w:num w:numId="31" w16cid:durableId="804349892">
-    <w:abstractNumId w:val="32"/>
+    <w:abstractNumId w:val="33"/>
   </w:num>
   <w:num w:numId="32" w16cid:durableId="1130976235">
-    <w:abstractNumId w:val="22"/>
+    <w:abstractNumId w:val="23"/>
   </w:num>
   <w:num w:numId="33" w16cid:durableId="922225976">
-    <w:abstractNumId w:val="10"/>
+    <w:abstractNumId w:val="11"/>
   </w:num>
   <w:num w:numId="34" w16cid:durableId="963081371">
     <w:abstractNumId w:val="1"/>
+  </w:num>
+  <w:num w:numId="35" w16cid:durableId="44527904">
+    <w:abstractNumId w:val="10"/>
   </w:num>
 </w:numbering>
 </file>

</xml_diff>